<commit_message>
revu de la partie 4
</commit_message>
<xml_diff>
--- a/Docs/RapportSynth�se_v7.docx
+++ b/Docs/RapportSynth�se_v7.docx
@@ -10,6 +10,7 @@
           <w:docPartUnique/>
         </w:docPartObj>
       </w:sdtPr>
+      <w:sdtEndPr/>
       <w:sdtContent>
         <w:p>
           <w:r>
@@ -214,6 +215,7 @@
                                       <w:calendar w:val="gregorian"/>
                                     </w:date>
                                   </w:sdtPr>
+                                  <w:sdtEndPr/>
                                   <w:sdtContent>
                                     <w:p>
                                       <w:pPr>
@@ -307,6 +309,7 @@
                                     <w:dataBinding w:prefixMappings="xmlns:ns0='http://schemas.openxmlformats.org/package/2006/metadata/core-properties' xmlns:ns1='http://purl.org/dc/elements/1.1/'" w:xpath="/ns0:coreProperties[1]/ns1:creator[1]" w:storeItemID="{6C3C8BC8-F283-45AE-878A-BAB7291924A1}"/>
                                     <w:text/>
                                   </w:sdtPr>
+                                  <w:sdtEndPr/>
                                   <w:sdtContent>
                                     <w:p>
                                       <w:pPr>
@@ -372,6 +375,7 @@
                                     <w:dataBinding w:prefixMappings="xmlns:ns0='http://schemas.openxmlformats.org/officeDocument/2006/extended-properties'" w:xpath="/ns0:Properties[1]/ns0:Company[1]" w:storeItemID="{6668398D-A668-4E3E-A5EB-62B293D839F1}"/>
                                     <w:text/>
                                   </w:sdtPr>
+                                  <w:sdtEndPr/>
                                   <w:sdtContent>
                                     <w:p>
                                       <w:pPr>
@@ -384,6 +388,7 @@
                                           <w:lang w:val="fr-FR"/>
                                         </w:rPr>
                                       </w:pPr>
+                                      <w:proofErr w:type="spellStart"/>
                                       <w:r>
                                         <w:rPr>
                                           <w:color w:val="FFFFFF" w:themeColor="background1"/>
@@ -391,7 +396,17 @@
                                           <w:szCs w:val="26"/>
                                           <w:lang w:val="fr-FR"/>
                                         </w:rPr>
-                                        <w:t xml:space="preserve">Polytech’Montpellier                                   pour </w:t>
+                                        <w:t>Polytech’Montpellier</w:t>
+                                      </w:r>
+                                      <w:proofErr w:type="spellEnd"/>
+                                      <w:r>
+                                        <w:rPr>
+                                          <w:color w:val="FFFFFF" w:themeColor="background1"/>
+                                          <w:sz w:val="26"/>
+                                          <w:szCs w:val="26"/>
+                                          <w:lang w:val="fr-FR"/>
+                                        </w:rPr>
+                                        <w:t xml:space="preserve">                                   pour </w:t>
                                       </w:r>
                                       <w:proofErr w:type="spellStart"/>
                                       <w:r>
@@ -474,6 +489,7 @@
                                       <w:calendar w:val="gregorian"/>
                                     </w:date>
                                   </w:sdtPr>
+                                  <w:sdtEndPr/>
                                   <w:sdtContent>
                                     <w:p>
                                       <w:pPr>
@@ -931,6 +947,7 @@
                                   <w:dataBinding w:prefixMappings="xmlns:ns0='http://schemas.openxmlformats.org/package/2006/metadata/core-properties' xmlns:ns1='http://purl.org/dc/elements/1.1/'" w:xpath="/ns0:coreProperties[1]/ns1:title[1]" w:storeItemID="{6C3C8BC8-F283-45AE-878A-BAB7291924A1}"/>
                                   <w:text/>
                                 </w:sdtPr>
+                                <w:sdtEndPr/>
                                 <w:sdtContent>
                                   <w:p>
                                     <w:pPr>
@@ -1436,6 +1453,7 @@
           <w:docPartUnique/>
         </w:docPartObj>
       </w:sdtPr>
+      <w:sdtEndPr/>
       <w:sdtContent>
         <w:p>
           <w:pPr>
@@ -1472,7 +1490,7 @@
           <w:r>
             <w:fldChar w:fldCharType="separate"/>
           </w:r>
-          <w:hyperlink w:anchor="_Toc315272705" w:history="1">
+          <w:hyperlink w:anchor="_Toc315352412" w:history="1">
             <w:r>
               <w:rPr>
                 <w:rStyle w:val="Hyperlink"/>
@@ -1499,7 +1517,7 @@
                 <w:noProof/>
                 <w:webHidden/>
               </w:rPr>
-              <w:instrText xml:space="preserve"> PAGEREF _Toc315272705 \h </w:instrText>
+              <w:instrText xml:space="preserve"> PAGEREF _Toc315352412 \h </w:instrText>
             </w:r>
             <w:r>
               <w:rPr>
@@ -1543,7 +1561,7 @@
               <w:lang w:eastAsia="fr-FR"/>
             </w:rPr>
           </w:pPr>
-          <w:hyperlink w:anchor="_Toc315272706" w:history="1">
+          <w:hyperlink w:anchor="_Toc315352413" w:history="1">
             <w:r>
               <w:rPr>
                 <w:rStyle w:val="Hyperlink"/>
@@ -1585,7 +1603,7 @@
                 <w:noProof/>
                 <w:webHidden/>
               </w:rPr>
-              <w:instrText xml:space="preserve"> PAGEREF _Toc315272706 \h </w:instrText>
+              <w:instrText xml:space="preserve"> PAGEREF _Toc315352413 \h </w:instrText>
             </w:r>
             <w:r>
               <w:rPr>
@@ -1629,7 +1647,7 @@
               <w:lang w:eastAsia="fr-FR"/>
             </w:rPr>
           </w:pPr>
-          <w:hyperlink w:anchor="_Toc315272707" w:history="1">
+          <w:hyperlink w:anchor="_Toc315352414" w:history="1">
             <w:r>
               <w:rPr>
                 <w:rStyle w:val="Hyperlink"/>
@@ -1671,7 +1689,7 @@
                 <w:noProof/>
                 <w:webHidden/>
               </w:rPr>
-              <w:instrText xml:space="preserve"> PAGEREF _Toc315272707 \h </w:instrText>
+              <w:instrText xml:space="preserve"> PAGEREF _Toc315352414 \h </w:instrText>
             </w:r>
             <w:r>
               <w:rPr>
@@ -1715,7 +1733,7 @@
               <w:lang w:eastAsia="fr-FR"/>
             </w:rPr>
           </w:pPr>
-          <w:hyperlink w:anchor="_Toc315272708" w:history="1">
+          <w:hyperlink w:anchor="_Toc315352415" w:history="1">
             <w:r>
               <w:rPr>
                 <w:rStyle w:val="Hyperlink"/>
@@ -1757,7 +1775,7 @@
                 <w:noProof/>
                 <w:webHidden/>
               </w:rPr>
-              <w:instrText xml:space="preserve"> PAGEREF _Toc315272708 \h </w:instrText>
+              <w:instrText xml:space="preserve"> PAGEREF _Toc315352415 \h </w:instrText>
             </w:r>
             <w:r>
               <w:rPr>
@@ -1801,7 +1819,7 @@
               <w:lang w:eastAsia="fr-FR"/>
             </w:rPr>
           </w:pPr>
-          <w:hyperlink w:anchor="_Toc315272709" w:history="1">
+          <w:hyperlink w:anchor="_Toc315352416" w:history="1">
             <w:r>
               <w:rPr>
                 <w:rStyle w:val="Hyperlink"/>
@@ -1843,7 +1861,7 @@
                 <w:noProof/>
                 <w:webHidden/>
               </w:rPr>
-              <w:instrText xml:space="preserve"> PAGEREF _Toc315272709 \h </w:instrText>
+              <w:instrText xml:space="preserve"> PAGEREF _Toc315352416 \h </w:instrText>
             </w:r>
             <w:r>
               <w:rPr>
@@ -1887,7 +1905,7 @@
               <w:lang w:eastAsia="fr-FR"/>
             </w:rPr>
           </w:pPr>
-          <w:hyperlink w:anchor="_Toc315272710" w:history="1">
+          <w:hyperlink w:anchor="_Toc315352417" w:history="1">
             <w:r>
               <w:rPr>
                 <w:rStyle w:val="Hyperlink"/>
@@ -1929,7 +1947,7 @@
                 <w:noProof/>
                 <w:webHidden/>
               </w:rPr>
-              <w:instrText xml:space="preserve"> PAGEREF _Toc315272710 \h </w:instrText>
+              <w:instrText xml:space="preserve"> PAGEREF _Toc315352417 \h </w:instrText>
             </w:r>
             <w:r>
               <w:rPr>
@@ -1973,7 +1991,7 @@
               <w:lang w:eastAsia="fr-FR"/>
             </w:rPr>
           </w:pPr>
-          <w:hyperlink w:anchor="_Toc315272711" w:history="1">
+          <w:hyperlink w:anchor="_Toc315352418" w:history="1">
             <w:r>
               <w:rPr>
                 <w:rStyle w:val="Hyperlink"/>
@@ -2015,7 +2033,7 @@
                 <w:noProof/>
                 <w:webHidden/>
               </w:rPr>
-              <w:instrText xml:space="preserve"> PAGEREF _Toc315272711 \h </w:instrText>
+              <w:instrText xml:space="preserve"> PAGEREF _Toc315352418 \h </w:instrText>
             </w:r>
             <w:r>
               <w:rPr>
@@ -2059,7 +2077,7 @@
               <w:lang w:eastAsia="fr-FR"/>
             </w:rPr>
           </w:pPr>
-          <w:hyperlink w:anchor="_Toc315272712" w:history="1">
+          <w:hyperlink w:anchor="_Toc315352419" w:history="1">
             <w:r>
               <w:rPr>
                 <w:rStyle w:val="Hyperlink"/>
@@ -2101,7 +2119,7 @@
                 <w:noProof/>
                 <w:webHidden/>
               </w:rPr>
-              <w:instrText xml:space="preserve"> PAGEREF _Toc315272712 \h </w:instrText>
+              <w:instrText xml:space="preserve"> PAGEREF _Toc315352419 \h </w:instrText>
             </w:r>
             <w:r>
               <w:rPr>
@@ -2145,7 +2163,7 @@
               <w:lang w:eastAsia="fr-FR"/>
             </w:rPr>
           </w:pPr>
-          <w:hyperlink w:anchor="_Toc315272713" w:history="1">
+          <w:hyperlink w:anchor="_Toc315352420" w:history="1">
             <w:r>
               <w:rPr>
                 <w:rStyle w:val="Hyperlink"/>
@@ -2187,7 +2205,7 @@
                 <w:noProof/>
                 <w:webHidden/>
               </w:rPr>
-              <w:instrText xml:space="preserve"> PAGEREF _Toc315272713 \h </w:instrText>
+              <w:instrText xml:space="preserve"> PAGEREF _Toc315352420 \h </w:instrText>
             </w:r>
             <w:r>
               <w:rPr>
@@ -2231,7 +2249,7 @@
               <w:lang w:eastAsia="fr-FR"/>
             </w:rPr>
           </w:pPr>
-          <w:hyperlink w:anchor="_Toc315272714" w:history="1">
+          <w:hyperlink w:anchor="_Toc315352421" w:history="1">
             <w:r>
               <w:rPr>
                 <w:rStyle w:val="Hyperlink"/>
@@ -2273,7 +2291,7 @@
                 <w:noProof/>
                 <w:webHidden/>
               </w:rPr>
-              <w:instrText xml:space="preserve"> PAGEREF _Toc315272714 \h </w:instrText>
+              <w:instrText xml:space="preserve"> PAGEREF _Toc315352421 \h </w:instrText>
             </w:r>
             <w:r>
               <w:rPr>
@@ -2317,7 +2335,7 @@
               <w:lang w:eastAsia="fr-FR"/>
             </w:rPr>
           </w:pPr>
-          <w:hyperlink w:anchor="_Toc315272715" w:history="1">
+          <w:hyperlink w:anchor="_Toc315352422" w:history="1">
             <w:r>
               <w:rPr>
                 <w:rStyle w:val="Hyperlink"/>
@@ -2359,7 +2377,7 @@
                 <w:noProof/>
                 <w:webHidden/>
               </w:rPr>
-              <w:instrText xml:space="preserve"> PAGEREF _Toc315272715 \h </w:instrText>
+              <w:instrText xml:space="preserve"> PAGEREF _Toc315352422 \h </w:instrText>
             </w:r>
             <w:r>
               <w:rPr>
@@ -2403,7 +2421,7 @@
               <w:lang w:eastAsia="fr-FR"/>
             </w:rPr>
           </w:pPr>
-          <w:hyperlink w:anchor="_Toc315272716" w:history="1">
+          <w:hyperlink w:anchor="_Toc315352423" w:history="1">
             <w:r>
               <w:rPr>
                 <w:rStyle w:val="Hyperlink"/>
@@ -2445,7 +2463,7 @@
                 <w:noProof/>
                 <w:webHidden/>
               </w:rPr>
-              <w:instrText xml:space="preserve"> PAGEREF _Toc315272716 \h </w:instrText>
+              <w:instrText xml:space="preserve"> PAGEREF _Toc315352423 \h </w:instrText>
             </w:r>
             <w:r>
               <w:rPr>
@@ -2489,7 +2507,7 @@
               <w:lang w:eastAsia="fr-FR"/>
             </w:rPr>
           </w:pPr>
-          <w:hyperlink w:anchor="_Toc315272717" w:history="1">
+          <w:hyperlink w:anchor="_Toc315352424" w:history="1">
             <w:r>
               <w:rPr>
                 <w:rStyle w:val="Hyperlink"/>
@@ -2531,7 +2549,7 @@
                 <w:noProof/>
                 <w:webHidden/>
               </w:rPr>
-              <w:instrText xml:space="preserve"> PAGEREF _Toc315272717 \h </w:instrText>
+              <w:instrText xml:space="preserve"> PAGEREF _Toc315352424 \h </w:instrText>
             </w:r>
             <w:r>
               <w:rPr>
@@ -2575,7 +2593,7 @@
               <w:lang w:eastAsia="fr-FR"/>
             </w:rPr>
           </w:pPr>
-          <w:hyperlink w:anchor="_Toc315272718" w:history="1">
+          <w:hyperlink w:anchor="_Toc315352425" w:history="1">
             <w:r>
               <w:rPr>
                 <w:rStyle w:val="Hyperlink"/>
@@ -2617,7 +2635,7 @@
                 <w:noProof/>
                 <w:webHidden/>
               </w:rPr>
-              <w:instrText xml:space="preserve"> PAGEREF _Toc315272718 \h </w:instrText>
+              <w:instrText xml:space="preserve"> PAGEREF _Toc315352425 \h </w:instrText>
             </w:r>
             <w:r>
               <w:rPr>
@@ -2661,7 +2679,7 @@
               <w:lang w:eastAsia="fr-FR"/>
             </w:rPr>
           </w:pPr>
-          <w:hyperlink w:anchor="_Toc315272719" w:history="1">
+          <w:hyperlink w:anchor="_Toc315352426" w:history="1">
             <w:r>
               <w:rPr>
                 <w:rStyle w:val="Hyperlink"/>
@@ -2703,7 +2721,7 @@
                 <w:noProof/>
                 <w:webHidden/>
               </w:rPr>
-              <w:instrText xml:space="preserve"> PAGEREF _Toc315272719 \h </w:instrText>
+              <w:instrText xml:space="preserve"> PAGEREF _Toc315352426 \h </w:instrText>
             </w:r>
             <w:r>
               <w:rPr>
@@ -2747,7 +2765,7 @@
               <w:lang w:eastAsia="fr-FR"/>
             </w:rPr>
           </w:pPr>
-          <w:hyperlink w:anchor="_Toc315272720" w:history="1">
+          <w:hyperlink w:anchor="_Toc315352427" w:history="1">
             <w:r>
               <w:rPr>
                 <w:rStyle w:val="Hyperlink"/>
@@ -2789,7 +2807,7 @@
                 <w:noProof/>
                 <w:webHidden/>
               </w:rPr>
-              <w:instrText xml:space="preserve"> PAGEREF _Toc315272720 \h </w:instrText>
+              <w:instrText xml:space="preserve"> PAGEREF _Toc315352427 \h </w:instrText>
             </w:r>
             <w:r>
               <w:rPr>
@@ -2833,7 +2851,7 @@
               <w:lang w:eastAsia="fr-FR"/>
             </w:rPr>
           </w:pPr>
-          <w:hyperlink w:anchor="_Toc315272721" w:history="1">
+          <w:hyperlink w:anchor="_Toc315352428" w:history="1">
             <w:r>
               <w:rPr>
                 <w:rStyle w:val="Hyperlink"/>
@@ -2875,7 +2893,7 @@
                 <w:noProof/>
                 <w:webHidden/>
               </w:rPr>
-              <w:instrText xml:space="preserve"> PAGEREF _Toc315272721 \h </w:instrText>
+              <w:instrText xml:space="preserve"> PAGEREF _Toc315352428 \h </w:instrText>
             </w:r>
             <w:r>
               <w:rPr>
@@ -2896,6 +2914,178 @@
                 <w:webHidden/>
               </w:rPr>
               <w:t>9</w:t>
+            </w:r>
+            <w:r>
+              <w:rPr>
+                <w:noProof/>
+                <w:webHidden/>
+              </w:rPr>
+              <w:fldChar w:fldCharType="end"/>
+            </w:r>
+          </w:hyperlink>
+        </w:p>
+        <w:p>
+          <w:pPr>
+            <w:pStyle w:val="TOC2"/>
+            <w:tabs>
+              <w:tab w:val="left" w:pos="1320"/>
+              <w:tab w:val="right" w:leader="dot" w:pos="9062"/>
+            </w:tabs>
+            <w:rPr>
+              <w:rFonts w:eastAsiaTheme="minorEastAsia"/>
+              <w:noProof/>
+              <w:lang w:eastAsia="fr-FR"/>
+            </w:rPr>
+          </w:pPr>
+          <w:hyperlink w:anchor="_Toc315352429" w:history="1">
+            <w:r>
+              <w:rPr>
+                <w:rStyle w:val="Hyperlink"/>
+                <w:noProof/>
+              </w:rPr>
+              <w:t>4.3</w:t>
+            </w:r>
+            <w:r>
+              <w:rPr>
+                <w:rFonts w:eastAsiaTheme="minorEastAsia"/>
+                <w:noProof/>
+                <w:lang w:eastAsia="fr-FR"/>
+              </w:rPr>
+              <w:tab/>
+            </w:r>
+            <w:r>
+              <w:rPr>
+                <w:rStyle w:val="Hyperlink"/>
+                <w:noProof/>
+              </w:rPr>
+              <w:t>Communication et synchronisation</w:t>
+            </w:r>
+            <w:r>
+              <w:rPr>
+                <w:noProof/>
+                <w:webHidden/>
+              </w:rPr>
+              <w:tab/>
+            </w:r>
+            <w:r>
+              <w:rPr>
+                <w:noProof/>
+                <w:webHidden/>
+              </w:rPr>
+              <w:fldChar w:fldCharType="begin"/>
+            </w:r>
+            <w:r>
+              <w:rPr>
+                <w:noProof/>
+                <w:webHidden/>
+              </w:rPr>
+              <w:instrText xml:space="preserve"> PAGEREF _Toc315352429 \h </w:instrText>
+            </w:r>
+            <w:r>
+              <w:rPr>
+                <w:noProof/>
+                <w:webHidden/>
+              </w:rPr>
+            </w:r>
+            <w:r>
+              <w:rPr>
+                <w:noProof/>
+                <w:webHidden/>
+              </w:rPr>
+              <w:fldChar w:fldCharType="separate"/>
+            </w:r>
+            <w:r>
+              <w:rPr>
+                <w:noProof/>
+                <w:webHidden/>
+              </w:rPr>
+              <w:t>10</w:t>
+            </w:r>
+            <w:r>
+              <w:rPr>
+                <w:noProof/>
+                <w:webHidden/>
+              </w:rPr>
+              <w:fldChar w:fldCharType="end"/>
+            </w:r>
+          </w:hyperlink>
+        </w:p>
+        <w:p>
+          <w:pPr>
+            <w:pStyle w:val="TOC2"/>
+            <w:tabs>
+              <w:tab w:val="left" w:pos="1320"/>
+              <w:tab w:val="right" w:leader="dot" w:pos="9062"/>
+            </w:tabs>
+            <w:rPr>
+              <w:rFonts w:eastAsiaTheme="minorEastAsia"/>
+              <w:noProof/>
+              <w:lang w:eastAsia="fr-FR"/>
+            </w:rPr>
+          </w:pPr>
+          <w:hyperlink w:anchor="_Toc315352430" w:history="1">
+            <w:r>
+              <w:rPr>
+                <w:rStyle w:val="Hyperlink"/>
+                <w:noProof/>
+              </w:rPr>
+              <w:t>4.4</w:t>
+            </w:r>
+            <w:r>
+              <w:rPr>
+                <w:rFonts w:eastAsiaTheme="minorEastAsia"/>
+                <w:noProof/>
+                <w:lang w:eastAsia="fr-FR"/>
+              </w:rPr>
+              <w:tab/>
+            </w:r>
+            <w:r>
+              <w:rPr>
+                <w:rStyle w:val="Hyperlink"/>
+                <w:noProof/>
+              </w:rPr>
+              <w:t>Ressources</w:t>
+            </w:r>
+            <w:r>
+              <w:rPr>
+                <w:noProof/>
+                <w:webHidden/>
+              </w:rPr>
+              <w:tab/>
+            </w:r>
+            <w:r>
+              <w:rPr>
+                <w:noProof/>
+                <w:webHidden/>
+              </w:rPr>
+              <w:fldChar w:fldCharType="begin"/>
+            </w:r>
+            <w:r>
+              <w:rPr>
+                <w:noProof/>
+                <w:webHidden/>
+              </w:rPr>
+              <w:instrText xml:space="preserve"> PAGEREF _Toc315352430 \h </w:instrText>
+            </w:r>
+            <w:r>
+              <w:rPr>
+                <w:noProof/>
+                <w:webHidden/>
+              </w:rPr>
+            </w:r>
+            <w:r>
+              <w:rPr>
+                <w:noProof/>
+                <w:webHidden/>
+              </w:rPr>
+              <w:fldChar w:fldCharType="separate"/>
+            </w:r>
+            <w:r>
+              <w:rPr>
+                <w:noProof/>
+                <w:webHidden/>
+              </w:rPr>
+              <w:t>10</w:t>
             </w:r>
             <w:r>
               <w:rPr>
@@ -2919,7 +3109,7 @@
               <w:lang w:eastAsia="fr-FR"/>
             </w:rPr>
           </w:pPr>
-          <w:hyperlink w:anchor="_Toc315272722" w:history="1">
+          <w:hyperlink w:anchor="_Toc315352431" w:history="1">
             <w:r>
               <w:rPr>
                 <w:rStyle w:val="Hyperlink"/>
@@ -2961,7 +3151,7 @@
                 <w:noProof/>
                 <w:webHidden/>
               </w:rPr>
-              <w:instrText xml:space="preserve"> PAGEREF _Toc315272722 \h </w:instrText>
+              <w:instrText xml:space="preserve"> PAGEREF _Toc315352431 \h </w:instrText>
             </w:r>
             <w:r>
               <w:rPr>
@@ -3005,7 +3195,7 @@
               <w:lang w:eastAsia="fr-FR"/>
             </w:rPr>
           </w:pPr>
-          <w:hyperlink w:anchor="_Toc315272723" w:history="1">
+          <w:hyperlink w:anchor="_Toc315352432" w:history="1">
             <w:r>
               <w:rPr>
                 <w:rStyle w:val="Hyperlink"/>
@@ -3026,7 +3216,7 @@
                 <w:rStyle w:val="Hyperlink"/>
                 <w:noProof/>
               </w:rPr>
-              <w:t>Analyse</w:t>
+              <w:t>Architecture de la plateforme de gestion des SMS</w:t>
             </w:r>
             <w:r>
               <w:rPr>
@@ -3047,7 +3237,7 @@
                 <w:noProof/>
                 <w:webHidden/>
               </w:rPr>
-              <w:instrText xml:space="preserve"> PAGEREF _Toc315272723 \h </w:instrText>
+              <w:instrText xml:space="preserve"> PAGEREF _Toc315352432 \h </w:instrText>
             </w:r>
             <w:r>
               <w:rPr>
@@ -3068,6 +3258,361 @@
                 <w:webHidden/>
               </w:rPr>
               <w:t>10</w:t>
+            </w:r>
+            <w:r>
+              <w:rPr>
+                <w:noProof/>
+                <w:webHidden/>
+              </w:rPr>
+              <w:fldChar w:fldCharType="end"/>
+            </w:r>
+          </w:hyperlink>
+        </w:p>
+        <w:p>
+          <w:pPr>
+            <w:pStyle w:val="TOC2"/>
+            <w:tabs>
+              <w:tab w:val="right" w:leader="dot" w:pos="9062"/>
+            </w:tabs>
+            <w:rPr>
+              <w:rFonts w:eastAsiaTheme="minorEastAsia"/>
+              <w:noProof/>
+              <w:lang w:eastAsia="fr-FR"/>
+            </w:rPr>
+          </w:pPr>
+          <w:hyperlink w:anchor="_Toc315352433" w:history="1">
+            <w:r>
+              <w:rPr>
+                <w:noProof/>
+              </w:rPr>
+              <w:object w:dxaOrig="11980" w:dyaOrig="9939">
+                <v:shapetype id="_x0000_t75" coordsize="21600,21600" o:spt="75" o:preferrelative="t" path="m@4@5l@4@11@9@11@9@5xe" filled="f" stroked="f">
+                  <v:stroke joinstyle="miter"/>
+                  <v:formulas>
+                    <v:f eqn="if lineDrawn pixelLineWidth 0"/>
+                    <v:f eqn="sum @0 1 0"/>
+                    <v:f eqn="sum 0 0 @1"/>
+                    <v:f eqn="prod @2 1 2"/>
+                    <v:f eqn="prod @3 21600 pixelWidth"/>
+                    <v:f eqn="prod @3 21600 pixelHeight"/>
+                    <v:f eqn="sum @0 0 1"/>
+                    <v:f eqn="prod @6 1 2"/>
+                    <v:f eqn="prod @7 21600 pixelWidth"/>
+                    <v:f eqn="sum @8 21600 0"/>
+                    <v:f eqn="prod @7 21600 pixelHeight"/>
+                    <v:f eqn="sum @10 21600 0"/>
+                  </v:formulas>
+                  <v:path o:extrusionok="f" gradientshapeok="t" o:connecttype="rect"/>
+                  <o:lock v:ext="edit" aspectratio="t"/>
+                </v:shapetype>
+                <v:shape id="_x0000_i1026" type="#_x0000_t75" style="width:377.35pt;height:313.6pt" o:ole="" o:bordertopcolor="this" o:borderleftcolor="this" o:borderbottomcolor="this" o:borderrightcolor="this">
+                  <v:imagedata r:id="rId13" o:title=""/>
+                  <w10:bordertop type="single" width="4"/>
+                  <w10:borderleft type="single" width="4"/>
+                  <w10:borderbottom type="single" width="4"/>
+                  <w10:borderright type="single" width="4"/>
+                </v:shape>
+                <o:OLEObject Type="Embed" ProgID="Visio.Drawing.11" ShapeID="_x0000_i1026" DrawAspect="Content" ObjectID="_1389100370" r:id="rId14"/>
+              </w:object>
+            </w:r>
+            <w:r>
+              <w:rPr>
+                <w:noProof/>
+                <w:webHidden/>
+              </w:rPr>
+              <w:tab/>
+            </w:r>
+            <w:r>
+              <w:rPr>
+                <w:noProof/>
+                <w:webHidden/>
+              </w:rPr>
+              <w:fldChar w:fldCharType="begin"/>
+            </w:r>
+            <w:r>
+              <w:rPr>
+                <w:noProof/>
+                <w:webHidden/>
+              </w:rPr>
+              <w:instrText xml:space="preserve"> PAGEREF _Toc315352433 \h </w:instrText>
+            </w:r>
+            <w:r>
+              <w:rPr>
+                <w:noProof/>
+                <w:webHidden/>
+              </w:rPr>
+            </w:r>
+            <w:r>
+              <w:rPr>
+                <w:noProof/>
+                <w:webHidden/>
+              </w:rPr>
+              <w:fldChar w:fldCharType="separate"/>
+            </w:r>
+            <w:r>
+              <w:rPr>
+                <w:noProof/>
+                <w:webHidden/>
+              </w:rPr>
+              <w:t>11</w:t>
+            </w:r>
+            <w:r>
+              <w:rPr>
+                <w:noProof/>
+                <w:webHidden/>
+              </w:rPr>
+              <w:fldChar w:fldCharType="end"/>
+            </w:r>
+          </w:hyperlink>
+        </w:p>
+        <w:p>
+          <w:pPr>
+            <w:pStyle w:val="TOC3"/>
+            <w:tabs>
+              <w:tab w:val="left" w:pos="1540"/>
+              <w:tab w:val="right" w:leader="dot" w:pos="9062"/>
+            </w:tabs>
+            <w:rPr>
+              <w:rFonts w:eastAsiaTheme="minorEastAsia"/>
+              <w:noProof/>
+              <w:lang w:eastAsia="fr-FR"/>
+            </w:rPr>
+          </w:pPr>
+          <w:hyperlink w:anchor="_Toc315352434" w:history="1">
+            <w:r>
+              <w:rPr>
+                <w:rStyle w:val="Hyperlink"/>
+                <w:noProof/>
+              </w:rPr>
+              <w:t>5.1.1</w:t>
+            </w:r>
+            <w:r>
+              <w:rPr>
+                <w:rFonts w:eastAsiaTheme="minorEastAsia"/>
+                <w:noProof/>
+                <w:lang w:eastAsia="fr-FR"/>
+              </w:rPr>
+              <w:tab/>
+            </w:r>
+            <w:r>
+              <w:rPr>
+                <w:rStyle w:val="Hyperlink"/>
+                <w:noProof/>
+              </w:rPr>
+              <w:t>Le service SMS</w:t>
+            </w:r>
+            <w:r>
+              <w:rPr>
+                <w:noProof/>
+                <w:webHidden/>
+              </w:rPr>
+              <w:tab/>
+            </w:r>
+            <w:r>
+              <w:rPr>
+                <w:noProof/>
+                <w:webHidden/>
+              </w:rPr>
+              <w:fldChar w:fldCharType="begin"/>
+            </w:r>
+            <w:r>
+              <w:rPr>
+                <w:noProof/>
+                <w:webHidden/>
+              </w:rPr>
+              <w:instrText xml:space="preserve"> PAGEREF _Toc315352434 \h </w:instrText>
+            </w:r>
+            <w:r>
+              <w:rPr>
+                <w:noProof/>
+                <w:webHidden/>
+              </w:rPr>
+            </w:r>
+            <w:r>
+              <w:rPr>
+                <w:noProof/>
+                <w:webHidden/>
+              </w:rPr>
+              <w:fldChar w:fldCharType="separate"/>
+            </w:r>
+            <w:r>
+              <w:rPr>
+                <w:noProof/>
+                <w:webHidden/>
+              </w:rPr>
+              <w:t>11</w:t>
+            </w:r>
+            <w:r>
+              <w:rPr>
+                <w:noProof/>
+                <w:webHidden/>
+              </w:rPr>
+              <w:fldChar w:fldCharType="end"/>
+            </w:r>
+          </w:hyperlink>
+        </w:p>
+        <w:p>
+          <w:pPr>
+            <w:pStyle w:val="TOC3"/>
+            <w:tabs>
+              <w:tab w:val="left" w:pos="1540"/>
+              <w:tab w:val="right" w:leader="dot" w:pos="9062"/>
+            </w:tabs>
+            <w:rPr>
+              <w:rFonts w:eastAsiaTheme="minorEastAsia"/>
+              <w:noProof/>
+              <w:lang w:eastAsia="fr-FR"/>
+            </w:rPr>
+          </w:pPr>
+          <w:hyperlink w:anchor="_Toc315352435" w:history="1">
+            <w:r>
+              <w:rPr>
+                <w:rStyle w:val="Hyperlink"/>
+                <w:noProof/>
+              </w:rPr>
+              <w:t>5.1.2</w:t>
+            </w:r>
+            <w:r>
+              <w:rPr>
+                <w:rFonts w:eastAsiaTheme="minorEastAsia"/>
+                <w:noProof/>
+                <w:lang w:eastAsia="fr-FR"/>
+              </w:rPr>
+              <w:tab/>
+            </w:r>
+            <w:r>
+              <w:rPr>
+                <w:rStyle w:val="Hyperlink"/>
+                <w:noProof/>
+              </w:rPr>
+              <w:t>La base de données</w:t>
+            </w:r>
+            <w:r>
+              <w:rPr>
+                <w:noProof/>
+                <w:webHidden/>
+              </w:rPr>
+              <w:tab/>
+            </w:r>
+            <w:r>
+              <w:rPr>
+                <w:noProof/>
+                <w:webHidden/>
+              </w:rPr>
+              <w:fldChar w:fldCharType="begin"/>
+            </w:r>
+            <w:r>
+              <w:rPr>
+                <w:noProof/>
+                <w:webHidden/>
+              </w:rPr>
+              <w:instrText xml:space="preserve"> PAGEREF _Toc315352435 \h </w:instrText>
+            </w:r>
+            <w:r>
+              <w:rPr>
+                <w:noProof/>
+                <w:webHidden/>
+              </w:rPr>
+            </w:r>
+            <w:r>
+              <w:rPr>
+                <w:noProof/>
+                <w:webHidden/>
+              </w:rPr>
+              <w:fldChar w:fldCharType="separate"/>
+            </w:r>
+            <w:r>
+              <w:rPr>
+                <w:noProof/>
+                <w:webHidden/>
+              </w:rPr>
+              <w:t>11</w:t>
+            </w:r>
+            <w:r>
+              <w:rPr>
+                <w:noProof/>
+                <w:webHidden/>
+              </w:rPr>
+              <w:fldChar w:fldCharType="end"/>
+            </w:r>
+          </w:hyperlink>
+        </w:p>
+        <w:p>
+          <w:pPr>
+            <w:pStyle w:val="TOC3"/>
+            <w:tabs>
+              <w:tab w:val="left" w:pos="1540"/>
+              <w:tab w:val="right" w:leader="dot" w:pos="9062"/>
+            </w:tabs>
+            <w:rPr>
+              <w:rFonts w:eastAsiaTheme="minorEastAsia"/>
+              <w:noProof/>
+              <w:lang w:eastAsia="fr-FR"/>
+            </w:rPr>
+          </w:pPr>
+          <w:hyperlink w:anchor="_Toc315352436" w:history="1">
+            <w:r>
+              <w:rPr>
+                <w:rStyle w:val="Hyperlink"/>
+                <w:noProof/>
+              </w:rPr>
+              <w:t>5.1.3</w:t>
+            </w:r>
+            <w:r>
+              <w:rPr>
+                <w:rFonts w:eastAsiaTheme="minorEastAsia"/>
+                <w:noProof/>
+                <w:lang w:eastAsia="fr-FR"/>
+              </w:rPr>
+              <w:tab/>
+            </w:r>
+            <w:r>
+              <w:rPr>
+                <w:rStyle w:val="Hyperlink"/>
+                <w:noProof/>
+              </w:rPr>
+              <w:t>Interface de gestion des SMS</w:t>
+            </w:r>
+            <w:r>
+              <w:rPr>
+                <w:noProof/>
+                <w:webHidden/>
+              </w:rPr>
+              <w:tab/>
+            </w:r>
+            <w:r>
+              <w:rPr>
+                <w:noProof/>
+                <w:webHidden/>
+              </w:rPr>
+              <w:fldChar w:fldCharType="begin"/>
+            </w:r>
+            <w:r>
+              <w:rPr>
+                <w:noProof/>
+                <w:webHidden/>
+              </w:rPr>
+              <w:instrText xml:space="preserve"> PAGEREF _Toc315352436 \h </w:instrText>
+            </w:r>
+            <w:r>
+              <w:rPr>
+                <w:noProof/>
+                <w:webHidden/>
+              </w:rPr>
+            </w:r>
+            <w:r>
+              <w:rPr>
+                <w:noProof/>
+                <w:webHidden/>
+              </w:rPr>
+              <w:fldChar w:fldCharType="separate"/>
+            </w:r>
+            <w:r>
+              <w:rPr>
+                <w:noProof/>
+                <w:webHidden/>
+              </w:rPr>
+              <w:t>12</w:t>
             </w:r>
             <w:r>
               <w:rPr>
@@ -3091,7 +3636,7 @@
               <w:lang w:eastAsia="fr-FR"/>
             </w:rPr>
           </w:pPr>
-          <w:hyperlink w:anchor="_Toc315272724" w:history="1">
+          <w:hyperlink w:anchor="_Toc315352437" w:history="1">
             <w:r>
               <w:rPr>
                 <w:rStyle w:val="Hyperlink"/>
@@ -3133,7 +3678,7 @@
                 <w:noProof/>
                 <w:webHidden/>
               </w:rPr>
-              <w:instrText xml:space="preserve"> PAGEREF _Toc315272724 \h </w:instrText>
+              <w:instrText xml:space="preserve"> PAGEREF _Toc315352437 \h </w:instrText>
             </w:r>
             <w:r>
               <w:rPr>
@@ -3153,7 +3698,7 @@
                 <w:noProof/>
                 <w:webHidden/>
               </w:rPr>
-              <w:t>10</w:t>
+              <w:t>12</w:t>
             </w:r>
             <w:r>
               <w:rPr>
@@ -3177,7 +3722,7 @@
               <w:lang w:eastAsia="fr-FR"/>
             </w:rPr>
           </w:pPr>
-          <w:hyperlink w:anchor="_Toc315272725" w:history="1">
+          <w:hyperlink w:anchor="_Toc315352438" w:history="1">
             <w:r>
               <w:rPr>
                 <w:rStyle w:val="Hyperlink"/>
@@ -3219,7 +3764,7 @@
                 <w:noProof/>
                 <w:webHidden/>
               </w:rPr>
-              <w:instrText xml:space="preserve"> PAGEREF _Toc315272725 \h </w:instrText>
+              <w:instrText xml:space="preserve"> PAGEREF _Toc315352438 \h </w:instrText>
             </w:r>
             <w:r>
               <w:rPr>
@@ -3239,7 +3784,7 @@
                 <w:noProof/>
                 <w:webHidden/>
               </w:rPr>
-              <w:t>10</w:t>
+              <w:t>12</w:t>
             </w:r>
             <w:r>
               <w:rPr>
@@ -3263,7 +3808,7 @@
               <w:lang w:eastAsia="fr-FR"/>
             </w:rPr>
           </w:pPr>
-          <w:hyperlink w:anchor="_Toc315272726" w:history="1">
+          <w:hyperlink w:anchor="_Toc315352439" w:history="1">
             <w:r>
               <w:rPr>
                 <w:rStyle w:val="Hyperlink"/>
@@ -3305,7 +3850,7 @@
                 <w:noProof/>
                 <w:webHidden/>
               </w:rPr>
-              <w:instrText xml:space="preserve"> PAGEREF _Toc315272726 \h </w:instrText>
+              <w:instrText xml:space="preserve"> PAGEREF _Toc315352439 \h </w:instrText>
             </w:r>
             <w:r>
               <w:rPr>
@@ -3325,7 +3870,7 @@
                 <w:noProof/>
                 <w:webHidden/>
               </w:rPr>
-              <w:t>11</w:t>
+              <w:t>13</w:t>
             </w:r>
             <w:r>
               <w:rPr>
@@ -3349,7 +3894,7 @@
               <w:lang w:eastAsia="fr-FR"/>
             </w:rPr>
           </w:pPr>
-          <w:hyperlink w:anchor="_Toc315272727" w:history="1">
+          <w:hyperlink w:anchor="_Toc315352440" w:history="1">
             <w:r>
               <w:rPr>
                 <w:rStyle w:val="Hyperlink"/>
@@ -3391,7 +3936,7 @@
                 <w:noProof/>
                 <w:webHidden/>
               </w:rPr>
-              <w:instrText xml:space="preserve"> PAGEREF _Toc315272727 \h </w:instrText>
+              <w:instrText xml:space="preserve"> PAGEREF _Toc315352440 \h </w:instrText>
             </w:r>
             <w:r>
               <w:rPr>
@@ -3411,7 +3956,7 @@
                 <w:noProof/>
                 <w:webHidden/>
               </w:rPr>
-              <w:t>13</w:t>
+              <w:t>15</w:t>
             </w:r>
             <w:r>
               <w:rPr>
@@ -3435,7 +3980,7 @@
               <w:lang w:eastAsia="fr-FR"/>
             </w:rPr>
           </w:pPr>
-          <w:hyperlink w:anchor="_Toc315272728" w:history="1">
+          <w:hyperlink w:anchor="_Toc315352441" w:history="1">
             <w:r>
               <w:rPr>
                 <w:rStyle w:val="Hyperlink"/>
@@ -3477,7 +4022,7 @@
                 <w:noProof/>
                 <w:webHidden/>
               </w:rPr>
-              <w:instrText xml:space="preserve"> PAGEREF _Toc315272728 \h </w:instrText>
+              <w:instrText xml:space="preserve"> PAGEREF _Toc315352441 \h </w:instrText>
             </w:r>
             <w:r>
               <w:rPr>
@@ -3497,7 +4042,7 @@
                 <w:noProof/>
                 <w:webHidden/>
               </w:rPr>
-              <w:t>13</w:t>
+              <w:t>15</w:t>
             </w:r>
             <w:r>
               <w:rPr>
@@ -3521,7 +4066,7 @@
               <w:lang w:eastAsia="fr-FR"/>
             </w:rPr>
           </w:pPr>
-          <w:hyperlink w:anchor="_Toc315272729" w:history="1">
+          <w:hyperlink w:anchor="_Toc315352442" w:history="1">
             <w:r>
               <w:rPr>
                 <w:rStyle w:val="Hyperlink"/>
@@ -3563,7 +4108,7 @@
                 <w:noProof/>
                 <w:webHidden/>
               </w:rPr>
-              <w:instrText xml:space="preserve"> PAGEREF _Toc315272729 \h </w:instrText>
+              <w:instrText xml:space="preserve"> PAGEREF _Toc315352442 \h </w:instrText>
             </w:r>
             <w:r>
               <w:rPr>
@@ -3583,7 +4128,7 @@
                 <w:noProof/>
                 <w:webHidden/>
               </w:rPr>
-              <w:t>13</w:t>
+              <w:t>15</w:t>
             </w:r>
             <w:r>
               <w:rPr>
@@ -3607,7 +4152,7 @@
               <w:lang w:eastAsia="fr-FR"/>
             </w:rPr>
           </w:pPr>
-          <w:hyperlink w:anchor="_Toc315272730" w:history="1">
+          <w:hyperlink w:anchor="_Toc315352443" w:history="1">
             <w:r>
               <w:rPr>
                 <w:rStyle w:val="Hyperlink"/>
@@ -3649,7 +4194,7 @@
                 <w:noProof/>
                 <w:webHidden/>
               </w:rPr>
-              <w:instrText xml:space="preserve"> PAGEREF _Toc315272730 \h </w:instrText>
+              <w:instrText xml:space="preserve"> PAGEREF _Toc315352443 \h </w:instrText>
             </w:r>
             <w:r>
               <w:rPr>
@@ -3669,7 +4214,7 @@
                 <w:noProof/>
                 <w:webHidden/>
               </w:rPr>
-              <w:t>13</w:t>
+              <w:t>15</w:t>
             </w:r>
             <w:r>
               <w:rPr>
@@ -3693,7 +4238,7 @@
               <w:lang w:eastAsia="fr-FR"/>
             </w:rPr>
           </w:pPr>
-          <w:hyperlink w:anchor="_Toc315272731" w:history="1">
+          <w:hyperlink w:anchor="_Toc315352444" w:history="1">
             <w:r>
               <w:rPr>
                 <w:rStyle w:val="Hyperlink"/>
@@ -3735,7 +4280,7 @@
                 <w:noProof/>
                 <w:webHidden/>
               </w:rPr>
-              <w:instrText xml:space="preserve"> PAGEREF _Toc315272731 \h </w:instrText>
+              <w:instrText xml:space="preserve"> PAGEREF _Toc315352444 \h </w:instrText>
             </w:r>
             <w:r>
               <w:rPr>
@@ -3755,7 +4300,7 @@
                 <w:noProof/>
                 <w:webHidden/>
               </w:rPr>
-              <w:t>13</w:t>
+              <w:t>15</w:t>
             </w:r>
             <w:r>
               <w:rPr>
@@ -3779,7 +4324,7 @@
               <w:lang w:eastAsia="fr-FR"/>
             </w:rPr>
           </w:pPr>
-          <w:hyperlink w:anchor="_Toc315272732" w:history="1">
+          <w:hyperlink w:anchor="_Toc315352445" w:history="1">
             <w:r>
               <w:rPr>
                 <w:rStyle w:val="Hyperlink"/>
@@ -3821,7 +4366,7 @@
                 <w:noProof/>
                 <w:webHidden/>
               </w:rPr>
-              <w:instrText xml:space="preserve"> PAGEREF _Toc315272732 \h </w:instrText>
+              <w:instrText xml:space="preserve"> PAGEREF _Toc315352445 \h </w:instrText>
             </w:r>
             <w:r>
               <w:rPr>
@@ -3841,7 +4386,7 @@
                 <w:noProof/>
                 <w:webHidden/>
               </w:rPr>
-              <w:t>14</w:t>
+              <w:t>16</w:t>
             </w:r>
             <w:r>
               <w:rPr>
@@ -3865,7 +4410,7 @@
               <w:lang w:eastAsia="fr-FR"/>
             </w:rPr>
           </w:pPr>
-          <w:hyperlink w:anchor="_Toc315272733" w:history="1">
+          <w:hyperlink w:anchor="_Toc315352446" w:history="1">
             <w:r>
               <w:rPr>
                 <w:rStyle w:val="Hyperlink"/>
@@ -3907,7 +4452,7 @@
                 <w:noProof/>
                 <w:webHidden/>
               </w:rPr>
-              <w:instrText xml:space="preserve"> PAGEREF _Toc315272733 \h </w:instrText>
+              <w:instrText xml:space="preserve"> PAGEREF _Toc315352446 \h </w:instrText>
             </w:r>
             <w:r>
               <w:rPr>
@@ -3927,7 +4472,7 @@
                 <w:noProof/>
                 <w:webHidden/>
               </w:rPr>
-              <w:t>15</w:t>
+              <w:t>17</w:t>
             </w:r>
             <w:r>
               <w:rPr>
@@ -3950,7 +4495,7 @@
               <w:lang w:eastAsia="fr-FR"/>
             </w:rPr>
           </w:pPr>
-          <w:hyperlink w:anchor="_Toc315272734" w:history="1">
+          <w:hyperlink w:anchor="_Toc315352447" w:history="1">
             <w:r>
               <w:rPr>
                 <w:rStyle w:val="Hyperlink"/>
@@ -3977,7 +4522,7 @@
                 <w:noProof/>
                 <w:webHidden/>
               </w:rPr>
-              <w:instrText xml:space="preserve"> PAGEREF _Toc315272734 \h </w:instrText>
+              <w:instrText xml:space="preserve"> PAGEREF _Toc315352447 \h </w:instrText>
             </w:r>
             <w:r>
               <w:rPr>
@@ -3997,7 +4542,7 @@
                 <w:noProof/>
                 <w:webHidden/>
               </w:rPr>
-              <w:t>16</w:t>
+              <w:t>18</w:t>
             </w:r>
             <w:r>
               <w:rPr>
@@ -4020,7 +4565,7 @@
               <w:lang w:eastAsia="fr-FR"/>
             </w:rPr>
           </w:pPr>
-          <w:hyperlink w:anchor="_Toc315272735" w:history="1">
+          <w:hyperlink w:anchor="_Toc315352448" w:history="1">
             <w:r>
               <w:rPr>
                 <w:rStyle w:val="Hyperlink"/>
@@ -4047,7 +4592,7 @@
                 <w:noProof/>
                 <w:webHidden/>
               </w:rPr>
-              <w:instrText xml:space="preserve"> PAGEREF _Toc315272735 \h </w:instrText>
+              <w:instrText xml:space="preserve"> PAGEREF _Toc315352448 \h </w:instrText>
             </w:r>
             <w:r>
               <w:rPr>
@@ -4067,7 +4612,7 @@
                 <w:noProof/>
                 <w:webHidden/>
               </w:rPr>
-              <w:t>17</w:t>
+              <w:t>19</w:t>
             </w:r>
             <w:r>
               <w:rPr>
@@ -4090,7 +4635,7 @@
               <w:lang w:eastAsia="fr-FR"/>
             </w:rPr>
           </w:pPr>
-          <w:hyperlink w:anchor="_Toc315272736" w:history="1">
+          <w:hyperlink w:anchor="_Toc315352449" w:history="1">
             <w:r>
               <w:rPr>
                 <w:rStyle w:val="Hyperlink"/>
@@ -4117,7 +4662,7 @@
                 <w:noProof/>
                 <w:webHidden/>
               </w:rPr>
-              <w:instrText xml:space="preserve"> PAGEREF _Toc315272736 \h </w:instrText>
+              <w:instrText xml:space="preserve"> PAGEREF _Toc315352449 \h </w:instrText>
             </w:r>
             <w:r>
               <w:rPr>
@@ -4137,7 +4682,7 @@
                 <w:noProof/>
                 <w:webHidden/>
               </w:rPr>
-              <w:t>17</w:t>
+              <w:t>19</w:t>
             </w:r>
             <w:r>
               <w:rPr>
@@ -4154,7 +4699,6 @@
               <w:b/>
               <w:bCs/>
             </w:rPr>
-            <w:lastRenderedPageBreak/>
             <w:fldChar w:fldCharType="end"/>
           </w:r>
         </w:p>
@@ -4176,7 +4720,7 @@
           <w:numId w:val="0"/>
         </w:numPr>
       </w:pPr>
-      <w:bookmarkStart w:id="0" w:name="_Toc315272705"/>
+      <w:bookmarkStart w:id="0" w:name="_Toc315352412"/>
       <w:r>
         <w:lastRenderedPageBreak/>
         <w:t>Table des images</w:t>
@@ -4443,7 +4987,7 @@
       <w:pPr>
         <w:pStyle w:val="Heading1"/>
       </w:pPr>
-      <w:bookmarkStart w:id="1" w:name="_Toc315272706"/>
+      <w:bookmarkStart w:id="1" w:name="_Toc315352413"/>
       <w:r>
         <w:lastRenderedPageBreak/>
         <w:t>Introduction</w:t>
@@ -4664,7 +5208,7 @@
         <w:lastRenderedPageBreak/>
         <w:t xml:space="preserve"> </w:t>
       </w:r>
-      <w:bookmarkStart w:id="2" w:name="_Toc315272707"/>
+      <w:bookmarkStart w:id="2" w:name="_Toc315352414"/>
       <w:r>
         <w:t>Présentation de l’environnement</w:t>
       </w:r>
@@ -4674,7 +5218,7 @@
       <w:pPr>
         <w:pStyle w:val="Heading2"/>
       </w:pPr>
-      <w:bookmarkStart w:id="3" w:name="_Toc315272708"/>
+      <w:bookmarkStart w:id="3" w:name="_Toc315352415"/>
       <w:r>
         <w:t>L</w:t>
       </w:r>
@@ -4736,7 +5280,7 @@
       <w:pPr>
         <w:pStyle w:val="Heading2"/>
       </w:pPr>
-      <w:bookmarkStart w:id="4" w:name="_Toc315272709"/>
+      <w:bookmarkStart w:id="4" w:name="_Toc315352416"/>
       <w:r>
         <w:t xml:space="preserve">La plateforme </w:t>
       </w:r>
@@ -4797,7 +5341,7 @@
       <w:pPr>
         <w:pStyle w:val="Heading1"/>
       </w:pPr>
-      <w:bookmarkStart w:id="5" w:name="_Toc315272710"/>
+      <w:bookmarkStart w:id="5" w:name="_Toc315352417"/>
       <w:r>
         <w:lastRenderedPageBreak/>
         <w:t>Présentation du projet</w:t>
@@ -4808,7 +5352,7 @@
       <w:pPr>
         <w:pStyle w:val="Heading2"/>
       </w:pPr>
-      <w:bookmarkStart w:id="6" w:name="_Toc315272711"/>
+      <w:bookmarkStart w:id="6" w:name="_Toc315352418"/>
       <w:r>
         <w:t>Le problème de gestion</w:t>
       </w:r>
@@ -4882,7 +5426,7 @@
       <w:pPr>
         <w:pStyle w:val="Heading2"/>
       </w:pPr>
-      <w:bookmarkStart w:id="7" w:name="_Toc315272712"/>
+      <w:bookmarkStart w:id="7" w:name="_Toc315352419"/>
       <w:r>
         <w:t>Les besoins fonctionnels</w:t>
       </w:r>
@@ -4954,7 +5498,7 @@
       <w:pPr>
         <w:pStyle w:val="Heading2"/>
       </w:pPr>
-      <w:bookmarkStart w:id="8" w:name="_Toc315272713"/>
+      <w:bookmarkStart w:id="8" w:name="_Toc315352420"/>
       <w:r>
         <w:t>La mission</w:t>
       </w:r>
@@ -5031,7 +5575,7 @@
       <w:pPr>
         <w:pStyle w:val="Heading2"/>
       </w:pPr>
-      <w:bookmarkStart w:id="9" w:name="_Toc315272714"/>
+      <w:bookmarkStart w:id="9" w:name="_Toc315352421"/>
       <w:r>
         <w:t>Contraintes</w:t>
       </w:r>
@@ -5042,7 +5586,7 @@
         <w:pStyle w:val="Heading3"/>
         <w:spacing w:before="360"/>
       </w:pPr>
-      <w:bookmarkStart w:id="10" w:name="_Toc315272715"/>
+      <w:bookmarkStart w:id="10" w:name="_Toc315352422"/>
       <w:r>
         <w:t>Contraintes techniques</w:t>
       </w:r>
@@ -5096,7 +5640,7 @@
         <w:pStyle w:val="Heading3"/>
         <w:spacing w:before="360"/>
       </w:pPr>
-      <w:bookmarkStart w:id="11" w:name="_Toc315272716"/>
+      <w:bookmarkStart w:id="11" w:name="_Toc315352423"/>
       <w:r>
         <w:t>Contraintes temporelles</w:t>
       </w:r>
@@ -5153,7 +5697,7 @@
       <w:pPr>
         <w:pStyle w:val="Heading1"/>
       </w:pPr>
-      <w:bookmarkStart w:id="12" w:name="_Toc315272717"/>
+      <w:bookmarkStart w:id="12" w:name="_Toc315352424"/>
       <w:r>
         <w:lastRenderedPageBreak/>
         <w:t>Déroulement du projet</w:t>
@@ -5166,7 +5710,7 @@
         <w:spacing w:before="360" w:after="360"/>
         <w:ind w:left="578" w:hanging="578"/>
       </w:pPr>
-      <w:bookmarkStart w:id="13" w:name="_Toc315272718"/>
+      <w:bookmarkStart w:id="13" w:name="_Toc315352425"/>
       <w:r>
         <w:t>Gestion du projet</w:t>
       </w:r>
@@ -5184,7 +5728,34 @@
     </w:p>
     <w:p>
       <w:r>
-        <w:t>La première phase consiste à mettre en œuvre l’envoi de SMS à l’aide du modem GSM. La communication avec le modem se faisant à l’aide d’instructions particulières (les commandes AT, aussi appelées commandes Hayes) via un port COM, il nous faut dans un premier temps étudier les possibilités de ce système et le prendre en main.</w:t>
+        <w:t xml:space="preserve">La première phase consiste à mettre en œuvre l’envoi de SMS à l’aide du modem GSM. La communication avec le modem se faisant à l’aide d’instructions particulières (les </w:t>
+      </w:r>
+      <w:r>
+        <w:rPr>
+          <w:b/>
+        </w:rPr>
+        <w:t>commandes AT</w:t>
+      </w:r>
+      <w:r>
+        <w:t xml:space="preserve">, aussi appelées </w:t>
+      </w:r>
+      <w:r>
+        <w:rPr>
+          <w:b/>
+        </w:rPr>
+        <w:t>commandes Hayes</w:t>
+      </w:r>
+      <w:r>
+        <w:t xml:space="preserve">) via un port </w:t>
+      </w:r>
+      <w:r>
+        <w:rPr>
+          <w:b/>
+        </w:rPr>
+        <w:t>COM</w:t>
+      </w:r>
+      <w:r>
+        <w:t>, il nous faut dans un premier temps étudier les possibilités de ce système et le prendre en main.</w:t>
       </w:r>
     </w:p>
     <w:p>
@@ -5213,7 +5784,7 @@
         <w:spacing w:before="360" w:after="360"/>
         <w:ind w:left="578" w:hanging="578"/>
       </w:pPr>
-      <w:bookmarkStart w:id="14" w:name="_Toc315272719"/>
+      <w:bookmarkStart w:id="14" w:name="_Toc315352426"/>
       <w:r>
         <w:t>Démarche</w:t>
       </w:r>
@@ -5224,7 +5795,7 @@
         <w:pStyle w:val="Heading3"/>
         <w:spacing w:before="360"/>
       </w:pPr>
-      <w:bookmarkStart w:id="15" w:name="_Toc315272720"/>
+      <w:bookmarkStart w:id="15" w:name="_Toc315352427"/>
       <w:r>
         <w:t>Méthodes utilisées</w:t>
       </w:r>
@@ -5240,7 +5811,7 @@
         <w:pStyle w:val="Heading3"/>
         <w:spacing w:before="360"/>
       </w:pPr>
-      <w:bookmarkStart w:id="16" w:name="_Toc315272721"/>
+      <w:bookmarkStart w:id="16" w:name="_Toc315352428"/>
       <w:r>
         <w:t>Choix technologiques</w:t>
       </w:r>
@@ -5272,19 +5843,183 @@
     </w:p>
     <w:p>
       <w:pPr>
+        <w:pStyle w:val="Heading2"/>
+      </w:pPr>
+      <w:bookmarkStart w:id="17" w:name="_Toc315352429"/>
+      <w:r>
+        <w:lastRenderedPageBreak/>
+        <w:t>Communication et synchronisation</w:t>
+      </w:r>
+      <w:bookmarkEnd w:id="17"/>
+    </w:p>
+    <w:p/>
+    <w:p>
+      <w:r>
+        <w:t xml:space="preserve">Afin de pouvoir partager rapidement le résultat de nos travaux, nous avons décidé </w:t>
+      </w:r>
+      <w:r>
+        <w:rPr>
+          <w:b/>
+        </w:rPr>
+        <w:t>de réaliser ce projet de la façon la plus collaborative possible</w:t>
+      </w:r>
+      <w:r>
+        <w:t>.</w:t>
+      </w:r>
+    </w:p>
+    <w:p>
+      <w:r>
+        <w:t xml:space="preserve">Nous avons ainsi utilisé les outils </w:t>
+      </w:r>
+      <w:r>
+        <w:rPr>
+          <w:b/>
+        </w:rPr>
+        <w:t xml:space="preserve">Google Documents  </w:t>
+      </w:r>
+      <w:r>
+        <w:t xml:space="preserve">pour le partage de la documentation, </w:t>
+      </w:r>
+      <w:proofErr w:type="spellStart"/>
+      <w:r>
+        <w:rPr>
+          <w:b/>
+        </w:rPr>
+        <w:t>Github</w:t>
+      </w:r>
+      <w:proofErr w:type="spellEnd"/>
+      <w:r>
+        <w:t xml:space="preserve">  pour le partage du code et de documents, et </w:t>
+      </w:r>
+      <w:proofErr w:type="spellStart"/>
+      <w:r>
+        <w:rPr>
+          <w:b/>
+        </w:rPr>
+        <w:t>Remember</w:t>
+      </w:r>
+      <w:proofErr w:type="spellEnd"/>
+      <w:r>
+        <w:rPr>
+          <w:b/>
+        </w:rPr>
+        <w:t xml:space="preserve"> The Milk</w:t>
+      </w:r>
+      <w:r>
+        <w:t xml:space="preserve">  pour le partage des tâches.</w:t>
+      </w:r>
+    </w:p>
+    <w:p>
+      <w:r>
+        <w:t>De plus la possibilité de disposer d’une salle de projet a été une excellente occasion pour travailler ensemble et communiquer directement pendant ces six semaines.</w:t>
+      </w:r>
+    </w:p>
+    <w:p>
+      <w:r>
+        <w:t xml:space="preserve">Concernant notre propre communication et synchronisation au sein du groupe, elle a pu se faire facilement puisque nous étions tous </w:t>
+      </w:r>
+      <w:r>
+        <w:t>deux</w:t>
+      </w:r>
+      <w:r>
+        <w:t xml:space="preserve"> présents aux mêmes horaires dans une même salle. De plus, nous nous entendons bien.</w:t>
+      </w:r>
+    </w:p>
+    <w:p>
+      <w:r>
+        <w:t>Ainsi, nous ne nous sommes pas attribués de rôles fixes mais avons alterné. Cela dans deux buts : manipuler l’ensemble des technologies et pouvoir prendre du recul.</w:t>
+      </w:r>
+    </w:p>
+    <w:p>
+      <w:pPr>
+        <w:pStyle w:val="Heading2"/>
+      </w:pPr>
+      <w:bookmarkStart w:id="18" w:name="_Toc315352430"/>
+      <w:r>
+        <w:t>Ressources</w:t>
+      </w:r>
+      <w:bookmarkEnd w:id="18"/>
+    </w:p>
+    <w:p/>
+    <w:p>
+      <w:r>
+        <w:t xml:space="preserve">Pour mener à bien ce projet, nous avons constitué une équipe de </w:t>
+      </w:r>
+      <w:r>
+        <w:t>deux</w:t>
+      </w:r>
+      <w:r>
+        <w:t xml:space="preserve"> élèves-ingénieur avec un planning de </w:t>
+      </w:r>
+      <w:r>
+        <w:t>30</w:t>
+      </w:r>
+      <w:r>
+        <w:t xml:space="preserve"> jours. </w:t>
+      </w:r>
+    </w:p>
+    <w:p>
+      <w:r>
+        <w:t xml:space="preserve">Nous avons pu disposer d'une salle de projet fournie par </w:t>
+      </w:r>
+      <w:proofErr w:type="spellStart"/>
+      <w:r>
+        <w:t>Polytech</w:t>
+      </w:r>
+      <w:proofErr w:type="spellEnd"/>
+      <w:r>
+        <w:t xml:space="preserve">’ Montpellier et équipée de </w:t>
+      </w:r>
+      <w:r>
+        <w:t>d’un</w:t>
+      </w:r>
+      <w:r>
+        <w:t xml:space="preserve"> ordinateurs et </w:t>
+      </w:r>
+      <w:r>
+        <w:t>de trois</w:t>
+      </w:r>
+      <w:r>
+        <w:t xml:space="preserve"> écrans. Nous avons également utilisé nos ordinateurs personnels.</w:t>
+      </w:r>
+    </w:p>
+    <w:p>
+      <w:r>
+        <w:t xml:space="preserve">M. </w:t>
+      </w:r>
+      <w:proofErr w:type="spellStart"/>
+      <w:r>
+        <w:t>Fenwick</w:t>
+      </w:r>
+      <w:proofErr w:type="spellEnd"/>
+      <w:r>
+        <w:t xml:space="preserve">, notre demandeur, nous a </w:t>
+      </w:r>
+      <w:r>
+        <w:t>fourni un modem SMS</w:t>
+      </w:r>
+      <w:bookmarkStart w:id="19" w:name="_GoBack"/>
+      <w:bookmarkEnd w:id="19"/>
+      <w:r>
+        <w:t>.</w:t>
+      </w:r>
+    </w:p>
+    <w:p/>
+    <w:p>
+      <w:pPr>
         <w:pStyle w:val="Heading1"/>
       </w:pPr>
-      <w:bookmarkStart w:id="17" w:name="_Toc315272722"/>
-      <w:r>
-        <w:lastRenderedPageBreak/>
+      <w:bookmarkStart w:id="20" w:name="_Toc315352431"/>
+      <w:r>
         <w:t>Travail réalisé</w:t>
       </w:r>
-      <w:bookmarkEnd w:id="17"/>
+      <w:bookmarkEnd w:id="20"/>
     </w:p>
     <w:p>
       <w:pPr>
         <w:pStyle w:val="Heading2"/>
       </w:pPr>
+      <w:bookmarkStart w:id="21" w:name="_Toc315352432"/>
       <w:r>
         <w:t>Architecture de l</w:t>
       </w:r>
@@ -5300,12 +6035,15 @@
       <w:r>
         <w:t>MS</w:t>
       </w:r>
+      <w:bookmarkEnd w:id="21"/>
     </w:p>
     <w:p>
       <w:r>
         <w:t xml:space="preserve">L’architecture de la plateforme de gestion des SMS peut être représentée par le schéma suivant : </w:t>
       </w:r>
     </w:p>
+    <w:bookmarkStart w:id="22" w:name="_Toc315352433"/>
+    <w:bookmarkEnd w:id="22"/>
     <w:p>
       <w:pPr>
         <w:pStyle w:val="Heading2"/>
@@ -5317,25 +6055,6 @@
       </w:pPr>
       <w:r>
         <w:object w:dxaOrig="11980" w:dyaOrig="9939">
-          <v:shapetype id="_x0000_t75" coordsize="21600,21600" o:spt="75" o:preferrelative="t" path="m@4@5l@4@11@9@11@9@5xe" filled="f" stroked="f">
-            <v:stroke joinstyle="miter"/>
-            <v:formulas>
-              <v:f eqn="if lineDrawn pixelLineWidth 0"/>
-              <v:f eqn="sum @0 1 0"/>
-              <v:f eqn="sum 0 0 @1"/>
-              <v:f eqn="prod @2 1 2"/>
-              <v:f eqn="prod @3 21600 pixelWidth"/>
-              <v:f eqn="prod @3 21600 pixelHeight"/>
-              <v:f eqn="sum @0 0 1"/>
-              <v:f eqn="prod @6 1 2"/>
-              <v:f eqn="prod @7 21600 pixelWidth"/>
-              <v:f eqn="sum @8 21600 0"/>
-              <v:f eqn="prod @7 21600 pixelHeight"/>
-              <v:f eqn="sum @10 21600 0"/>
-            </v:formulas>
-            <v:path o:extrusionok="f" gradientshapeok="t" o:connecttype="rect"/>
-            <o:lock v:ext="edit" aspectratio="t"/>
-          </v:shapetype>
           <v:shape id="_x0000_i1025" type="#_x0000_t75" style="width:377.35pt;height:313.6pt" o:ole="" o:bordertopcolor="this" o:borderleftcolor="this" o:borderbottomcolor="this" o:borderrightcolor="this">
             <v:imagedata r:id="rId13" o:title=""/>
             <w10:bordertop type="single" width="4"/>
@@ -5343,7 +6062,7 @@
             <w10:borderbottom type="single" width="4"/>
             <w10:borderright type="single" width="4"/>
           </v:shape>
-          <o:OLEObject Type="Embed" ProgID="Visio.Drawing.11" ShapeID="_x0000_i1025" DrawAspect="Content" ObjectID="_1389017280" r:id="rId14"/>
+          <o:OLEObject Type="Embed" ProgID="Visio.Drawing.11" ShapeID="_x0000_i1025" DrawAspect="Content" ObjectID="_1389100371" r:id="rId15"/>
         </w:object>
       </w:r>
     </w:p>
@@ -5357,9 +6076,11 @@
       <w:pPr>
         <w:pStyle w:val="Heading3"/>
       </w:pPr>
+      <w:bookmarkStart w:id="23" w:name="_Toc315352434"/>
       <w:r>
         <w:t>Le service SMS</w:t>
       </w:r>
+      <w:bookmarkEnd w:id="23"/>
     </w:p>
     <w:p>
       <w:r>
@@ -5445,63 +6166,47 @@
       <w:pPr>
         <w:pStyle w:val="Heading3"/>
       </w:pPr>
+      <w:bookmarkStart w:id="24" w:name="_Toc315352435"/>
       <w:r>
         <w:t>La base de données</w:t>
       </w:r>
-    </w:p>
-    <w:p>
-      <w:r>
-        <w:t xml:space="preserve">La communication entre les clients et le service SMS s’effectue par l’intermédiaire d’une base de données. En effet, lorsqu’un utilisateur de la plateforme veut envoyer un SMS, il insère les données du nouveau message dans la source de données et le service. Ainsi, le service qui est configuré pour </w:t>
-      </w:r>
+      <w:bookmarkEnd w:id="24"/>
+    </w:p>
+    <w:p>
+      <w:r>
+        <w:t>La communication entre les clients et le service SMS s’effectue par l’intermédiaire d’une base de données. En effet, lorsqu’un utilisateur de la plateforme veut envoyer un SMS, il insère les données du nouveau message dans la source de données et le service. Ainsi, le service qui est configuré pour vérifier régulièrement la base de données va y lire les informations relatives au message afin de transmettre les bonnes commandes d’envoi au modem.</w:t>
+      </w:r>
+    </w:p>
+    <w:p>
+      <w:r>
+        <w:t>Au niveau de la réception des SMS, le service interroge régulièrement le modem pour y récupérer des nouveaux messages afin de les insérer dans la base de données. Ainsi, le client</w:t>
+      </w:r>
+      <w:r>
+        <w:t xml:space="preserve"> peut directement accéder </w:t>
+      </w:r>
+      <w:r>
+        <w:t>aux SMS réceptionnant en consultant la source de données.</w:t>
+      </w:r>
+    </w:p>
+    <w:p>
+      <w:pPr>
+        <w:pStyle w:val="Heading3"/>
+      </w:pPr>
+      <w:bookmarkStart w:id="25" w:name="_Toc315352436"/>
       <w:r>
         <w:lastRenderedPageBreak/>
-        <w:t>vérifier régulièrement la base de données va y lire les informations relatives au message afin de transmettre les bonnes commandes d’envoi au modem.</w:t>
-      </w:r>
-    </w:p>
-    <w:p>
-      <w:r>
-        <w:t>Au niveau de la réception des SMS, le service interroge régulièrement le modem pour y récupérer des nouveaux messages afin de les insérer dans la base de données. Ainsi, le client</w:t>
-      </w:r>
-      <w:r>
-        <w:t xml:space="preserve"> peut directement accéder </w:t>
-      </w:r>
-      <w:r>
-        <w:t>aux SMS réceptionnant en consultant la source de données.</w:t>
-      </w:r>
-    </w:p>
-    <w:p>
-      <w:pPr>
-        <w:pStyle w:val="Heading3"/>
-      </w:pPr>
-      <w:r>
         <w:t>Interface de gestion des SMS</w:t>
       </w:r>
-    </w:p>
-    <w:p>
-      <w:r>
-        <w:t>Cette interface permet aux clients d’envoyer et de recevoir des SMS en alimentant ou en consultant la base de données. Elle sera sous forme d’un site web d’administration qui permettra la visualisation d</w:t>
-      </w:r>
-      <w:r>
-        <w:t>es messages envoyés/reçus</w:t>
-      </w:r>
-      <w:r>
-        <w:t xml:space="preserve"> et elle inclura </w:t>
-      </w:r>
-      <w:r>
-        <w:t>une interface pour envoyer le SMS avec les options possibles par le format PDU.</w:t>
-      </w:r>
-    </w:p>
-    <w:p>
-      <w:r>
-        <w:t>Il peut également être envisagé de créer</w:t>
-      </w:r>
-      <w:r>
-        <w:t xml:space="preserve"> un </w:t>
-      </w:r>
-      <w:bookmarkStart w:id="18" w:name="_GoBack"/>
-      <w:bookmarkEnd w:id="18"/>
-      <w:r>
-        <w:t xml:space="preserve">web Service pour que les applications </w:t>
+      <w:bookmarkEnd w:id="25"/>
+    </w:p>
+    <w:p>
+      <w:r>
+        <w:t>Cette interface permet aux clients d’envoyer et de recevoir des SMS en alimentant ou en consultant la base de données. Elle sera sous forme d’un site web d’administration qui permettra la visualisation des messages envoyés/reçus et elle inclura une interface pour envoyer le SMS avec les options possibles par le format PDU.</w:t>
+      </w:r>
+    </w:p>
+    <w:p>
+      <w:r>
+        <w:t xml:space="preserve">Il peut également être envisagé de créer un web Service pour que les applications </w:t>
       </w:r>
       <w:proofErr w:type="spellStart"/>
       <w:r>
@@ -5516,14 +6221,14 @@
       <w:pPr>
         <w:pStyle w:val="Heading2"/>
       </w:pPr>
-      <w:bookmarkStart w:id="19" w:name="_Toc315272724"/>
+      <w:bookmarkStart w:id="26" w:name="_Toc315352437"/>
       <w:r>
         <w:t>C</w:t>
       </w:r>
       <w:r>
         <w:t>onception</w:t>
       </w:r>
-      <w:bookmarkEnd w:id="19"/>
+      <w:bookmarkEnd w:id="26"/>
     </w:p>
     <w:p>
       <w:pPr>
@@ -5554,11 +6259,11 @@
       <w:pPr>
         <w:pStyle w:val="Heading3"/>
       </w:pPr>
-      <w:bookmarkStart w:id="20" w:name="_Toc315272725"/>
+      <w:bookmarkStart w:id="27" w:name="_Toc315352438"/>
       <w:r>
         <w:t>Diagrammes des cas d’utilisation</w:t>
       </w:r>
-      <w:bookmarkEnd w:id="20"/>
+      <w:bookmarkEnd w:id="27"/>
     </w:p>
     <w:p/>
     <w:p>
@@ -5594,7 +6299,7 @@
                     </pic:cNvPicPr>
                   </pic:nvPicPr>
                   <pic:blipFill rotWithShape="1">
-                    <a:blip r:embed="rId15">
+                    <a:blip r:embed="rId16">
                       <a:extLst>
                         <a:ext uri="{28A0092B-C50C-407E-A947-70E740481C1C}">
                           <a14:useLocalDpi xmlns:a14="http://schemas.microsoft.com/office/drawing/2010/main" val="0"/>
@@ -5633,22 +6338,35 @@
       <w:pPr>
         <w:pStyle w:val="Caption"/>
       </w:pPr>
-      <w:bookmarkStart w:id="21" w:name="_Toc315272643"/>
+      <w:bookmarkStart w:id="28" w:name="_Toc315272643"/>
       <w:r>
         <w:t xml:space="preserve">Figure </w:t>
       </w:r>
-      <w:fldSimple w:instr=" SEQ Figure \* ARABIC ">
-        <w:r>
-          <w:rPr>
-            <w:noProof/>
-          </w:rPr>
-          <w:t>1</w:t>
-        </w:r>
-      </w:fldSimple>
+      <w:r>
+        <w:fldChar w:fldCharType="begin"/>
+      </w:r>
+      <w:r>
+        <w:instrText xml:space="preserve"> SEQ Figure \* ARABIC </w:instrText>
+      </w:r>
+      <w:r>
+        <w:fldChar w:fldCharType="separate"/>
+      </w:r>
+      <w:r>
+        <w:rPr>
+          <w:noProof/>
+        </w:rPr>
+        <w:t>1</w:t>
+      </w:r>
+      <w:r>
+        <w:rPr>
+          <w:noProof/>
+        </w:rPr>
+        <w:fldChar w:fldCharType="end"/>
+      </w:r>
       <w:r>
         <w:t xml:space="preserve"> : Diagramme des cas d'utilisation machine</w:t>
       </w:r>
-      <w:bookmarkEnd w:id="21"/>
+      <w:bookmarkEnd w:id="28"/>
     </w:p>
     <w:p>
       <w:r>
@@ -5685,6 +6403,7 @@
           <w:noProof/>
           <w:lang w:eastAsia="fr-FR"/>
         </w:rPr>
+        <w:lastRenderedPageBreak/>
         <w:drawing>
           <wp:anchor distT="0" distB="0" distL="114300" distR="114300" simplePos="0" relativeHeight="251668480" behindDoc="0" locked="0" layoutInCell="1" allowOverlap="1" wp14:anchorId="7789B077" wp14:editId="7843CB80">
             <wp:simplePos x="0" y="0"/>
@@ -5711,7 +6430,7 @@
                     </pic:cNvPicPr>
                   </pic:nvPicPr>
                   <pic:blipFill rotWithShape="1">
-                    <a:blip r:embed="rId16">
+                    <a:blip r:embed="rId17">
                       <a:extLst>
                         <a:ext uri="{28A0092B-C50C-407E-A947-70E740481C1C}">
                           <a14:useLocalDpi xmlns:a14="http://schemas.microsoft.com/office/drawing/2010/main" val="0"/>
@@ -5759,22 +6478,35 @@
       <w:pPr>
         <w:pStyle w:val="Caption"/>
       </w:pPr>
-      <w:bookmarkStart w:id="22" w:name="_Toc315272644"/>
+      <w:bookmarkStart w:id="29" w:name="_Toc315272644"/>
       <w:r>
         <w:t xml:space="preserve">Figure </w:t>
       </w:r>
-      <w:fldSimple w:instr=" SEQ Figure \* ARABIC ">
-        <w:r>
-          <w:rPr>
-            <w:noProof/>
-          </w:rPr>
-          <w:t>2</w:t>
-        </w:r>
-      </w:fldSimple>
+      <w:r>
+        <w:fldChar w:fldCharType="begin"/>
+      </w:r>
+      <w:r>
+        <w:instrText xml:space="preserve"> SEQ Figure \* ARABIC </w:instrText>
+      </w:r>
+      <w:r>
+        <w:fldChar w:fldCharType="separate"/>
+      </w:r>
+      <w:r>
+        <w:rPr>
+          <w:noProof/>
+        </w:rPr>
+        <w:t>2</w:t>
+      </w:r>
+      <w:r>
+        <w:rPr>
+          <w:noProof/>
+        </w:rPr>
+        <w:fldChar w:fldCharType="end"/>
+      </w:r>
       <w:r>
         <w:t xml:space="preserve"> : Diagramme des cas d'utilisation utilisateur</w:t>
       </w:r>
-      <w:bookmarkEnd w:id="22"/>
+      <w:bookmarkEnd w:id="29"/>
     </w:p>
     <w:p>
       <w:r>
@@ -5823,11 +6555,11 @@
       <w:pPr>
         <w:pStyle w:val="Heading3"/>
       </w:pPr>
-      <w:bookmarkStart w:id="23" w:name="_Toc315272726"/>
+      <w:bookmarkStart w:id="30" w:name="_Toc315352439"/>
       <w:r>
         <w:t>Diagramme de classe</w:t>
       </w:r>
-      <w:bookmarkEnd w:id="23"/>
+      <w:bookmarkEnd w:id="30"/>
     </w:p>
     <w:p>
       <w:r>
@@ -5859,7 +6591,7 @@
                     </pic:cNvPicPr>
                   </pic:nvPicPr>
                   <pic:blipFill rotWithShape="1">
-                    <a:blip r:embed="rId17">
+                    <a:blip r:embed="rId18">
                       <a:extLst>
                         <a:ext uri="{28A0092B-C50C-407E-A947-70E740481C1C}">
                           <a14:useLocalDpi xmlns:a14="http://schemas.microsoft.com/office/drawing/2010/main" val="0"/>
@@ -5898,22 +6630,35 @@
       <w:pPr>
         <w:pStyle w:val="Caption"/>
       </w:pPr>
-      <w:bookmarkStart w:id="24" w:name="_Toc315272645"/>
+      <w:bookmarkStart w:id="31" w:name="_Toc315272645"/>
       <w:r>
         <w:t xml:space="preserve">Figure </w:t>
       </w:r>
-      <w:fldSimple w:instr=" SEQ Figure \* ARABIC ">
-        <w:r>
-          <w:rPr>
-            <w:noProof/>
-          </w:rPr>
-          <w:t>3</w:t>
-        </w:r>
-      </w:fldSimple>
+      <w:r>
+        <w:fldChar w:fldCharType="begin"/>
+      </w:r>
+      <w:r>
+        <w:instrText xml:space="preserve"> SEQ Figure \* ARABIC </w:instrText>
+      </w:r>
+      <w:r>
+        <w:fldChar w:fldCharType="separate"/>
+      </w:r>
+      <w:r>
+        <w:rPr>
+          <w:noProof/>
+        </w:rPr>
+        <w:t>3</w:t>
+      </w:r>
+      <w:r>
+        <w:rPr>
+          <w:noProof/>
+        </w:rPr>
+        <w:fldChar w:fldCharType="end"/>
+      </w:r>
       <w:r>
         <w:t xml:space="preserve"> : Diagramme des classes</w:t>
       </w:r>
-      <w:bookmarkEnd w:id="24"/>
+      <w:bookmarkEnd w:id="31"/>
     </w:p>
     <w:p>
       <w:r>
@@ -6065,12 +6810,12 @@
       <w:pPr>
         <w:pStyle w:val="Heading3"/>
       </w:pPr>
-      <w:bookmarkStart w:id="25" w:name="_Toc315272727"/>
+      <w:bookmarkStart w:id="32" w:name="_Toc315352440"/>
       <w:r>
         <w:lastRenderedPageBreak/>
         <w:t>Maquettage</w:t>
       </w:r>
-      <w:bookmarkEnd w:id="25"/>
+      <w:bookmarkEnd w:id="32"/>
     </w:p>
     <w:p>
       <w:r>
@@ -6086,47 +6831,47 @@
       <w:pPr>
         <w:pStyle w:val="Heading2"/>
       </w:pPr>
-      <w:bookmarkStart w:id="26" w:name="_Toc315272728"/>
+      <w:bookmarkStart w:id="33" w:name="_Toc315352441"/>
       <w:r>
         <w:t>Dé</w:t>
       </w:r>
       <w:r>
         <w:t>veloppement</w:t>
       </w:r>
-      <w:bookmarkEnd w:id="26"/>
+      <w:bookmarkEnd w:id="33"/>
     </w:p>
     <w:p>
       <w:pPr>
         <w:pStyle w:val="Heading2"/>
       </w:pPr>
-      <w:bookmarkStart w:id="27" w:name="_Toc315272729"/>
+      <w:bookmarkStart w:id="34" w:name="_Toc315352442"/>
       <w:r>
         <w:t>Test</w:t>
       </w:r>
       <w:r>
         <w:t>s</w:t>
       </w:r>
-      <w:bookmarkEnd w:id="27"/>
+      <w:bookmarkEnd w:id="34"/>
     </w:p>
     <w:p>
       <w:pPr>
         <w:pStyle w:val="Heading2"/>
       </w:pPr>
-      <w:bookmarkStart w:id="28" w:name="_Toc315272730"/>
+      <w:bookmarkStart w:id="35" w:name="_Toc315352443"/>
       <w:r>
         <w:t>Limites</w:t>
       </w:r>
-      <w:bookmarkEnd w:id="28"/>
+      <w:bookmarkEnd w:id="35"/>
     </w:p>
     <w:p>
       <w:pPr>
         <w:pStyle w:val="Heading2"/>
       </w:pPr>
-      <w:bookmarkStart w:id="29" w:name="_Toc315272731"/>
+      <w:bookmarkStart w:id="36" w:name="_Toc315352444"/>
       <w:r>
         <w:t>Améliorations possibles</w:t>
       </w:r>
-      <w:bookmarkEnd w:id="29"/>
+      <w:bookmarkEnd w:id="36"/>
     </w:p>
     <w:p>
       <w:pPr>
@@ -6189,12 +6934,12 @@
       <w:pPr>
         <w:pStyle w:val="Heading1"/>
       </w:pPr>
-      <w:bookmarkStart w:id="30" w:name="_Toc315272732"/>
+      <w:bookmarkStart w:id="37" w:name="_Toc315352445"/>
       <w:r>
         <w:lastRenderedPageBreak/>
         <w:t>Difficultés rencontrées</w:t>
       </w:r>
-      <w:bookmarkEnd w:id="30"/>
+      <w:bookmarkEnd w:id="37"/>
     </w:p>
     <w:p>
       <w:pPr>
@@ -6216,12 +6961,12 @@
       <w:pPr>
         <w:pStyle w:val="Heading1"/>
       </w:pPr>
-      <w:bookmarkStart w:id="31" w:name="_Toc315272733"/>
+      <w:bookmarkStart w:id="38" w:name="_Toc315352446"/>
       <w:r>
         <w:lastRenderedPageBreak/>
         <w:t>Conclusion</w:t>
       </w:r>
-      <w:bookmarkEnd w:id="31"/>
+      <w:bookmarkEnd w:id="38"/>
     </w:p>
     <w:p>
       <w:pPr>
@@ -6247,12 +6992,12 @@
           <w:numId w:val="0"/>
         </w:numPr>
       </w:pPr>
-      <w:bookmarkStart w:id="32" w:name="_Toc315272734"/>
+      <w:bookmarkStart w:id="39" w:name="_Toc315352447"/>
       <w:r>
         <w:lastRenderedPageBreak/>
         <w:t>Annexes</w:t>
       </w:r>
-      <w:bookmarkEnd w:id="32"/>
+      <w:bookmarkEnd w:id="39"/>
     </w:p>
     <w:p>
       <w:pPr>
@@ -6279,12 +7024,12 @@
         </w:numPr>
         <w:ind w:left="432" w:hanging="432"/>
       </w:pPr>
-      <w:bookmarkStart w:id="33" w:name="_Toc315272735"/>
+      <w:bookmarkStart w:id="40" w:name="_Toc315352448"/>
       <w:r>
         <w:lastRenderedPageBreak/>
         <w:t>Résumé</w:t>
       </w:r>
-      <w:bookmarkEnd w:id="33"/>
+      <w:bookmarkEnd w:id="40"/>
     </w:p>
     <w:p/>
     <w:p>
@@ -6296,17 +7041,17 @@
         </w:numPr>
         <w:ind w:left="432" w:hanging="432"/>
       </w:pPr>
-      <w:bookmarkStart w:id="34" w:name="_Toc315272736"/>
+      <w:bookmarkStart w:id="41" w:name="_Toc315352449"/>
       <w:proofErr w:type="spellStart"/>
       <w:r>
         <w:t>Summary</w:t>
       </w:r>
-      <w:bookmarkEnd w:id="34"/>
+      <w:bookmarkEnd w:id="41"/>
       <w:proofErr w:type="spellEnd"/>
     </w:p>
     <w:sectPr>
-      <w:headerReference w:type="default" r:id="rId18"/>
-      <w:footerReference w:type="default" r:id="rId19"/>
+      <w:headerReference w:type="default" r:id="rId19"/>
+      <w:footerReference w:type="default" r:id="rId20"/>
       <w:pgSz w:w="11906" w:h="16838"/>
       <w:pgMar w:top="1417" w:right="1417" w:bottom="1417" w:left="1417" w:header="708" w:footer="708" w:gutter="0"/>
       <w:pgNumType w:start="0"/>
@@ -6377,7 +7122,7 @@
           <w:rPr>
             <w:noProof/>
           </w:rPr>
-          <w:t>11</w:t>
+          <w:t>10</w:t>
         </w:r>
         <w:r>
           <w:rPr>
@@ -9273,7 +10018,7 @@
 </file>
 
 <file path=customXml/itemProps2.xml><?xml version="1.0" encoding="utf-8"?>
-<ds:datastoreItem xmlns:ds="http://schemas.openxmlformats.org/officeDocument/2006/customXml" ds:itemID="{C25FA9D5-B73C-42A2-AE5D-BB5215D38E9C}">
+<ds:datastoreItem xmlns:ds="http://schemas.openxmlformats.org/officeDocument/2006/customXml" ds:itemID="{52457CE2-AE1D-4FD9-8232-5FA4EF1A28D6}">
   <ds:schemaRefs>
     <ds:schemaRef ds:uri="http://schemas.openxmlformats.org/officeDocument/2006/bibliography"/>
   </ds:schemaRefs>

</xml_diff>